<commit_message>
Changed "Joseph" to "Jacob" in Genesis RG.
</commit_message>
<xml_diff>
--- a/en/review-guide/Reviewers' Guide Word documents/Book Guides/Genesis.docx
+++ b/en/review-guide/Reviewers' Guide Word documents/Book Guides/Genesis.docx
@@ -1,6 +1,6 @@
 
 <file path=word/document.xml><?xml version="1.0" encoding="utf-8"?>
-<w:document xmlns:wpc="http://schemas.microsoft.com/office/word/2010/wordprocessingCanvas" xmlns:cx="http://schemas.microsoft.com/office/drawing/2014/chartex" xmlns:cx1="http://schemas.microsoft.com/office/drawing/2015/9/8/chartex" xmlns:cx2="http://schemas.microsoft.com/office/drawing/2015/10/21/chartex" xmlns:cx3="http://schemas.microsoft.com/office/drawing/2016/5/9/chartex" xmlns:cx4="http://schemas.microsoft.com/office/drawing/2016/5/10/chartex" xmlns:cx5="http://schemas.microsoft.com/office/drawing/2016/5/11/chartex" xmlns:cx6="http://schemas.microsoft.com/office/drawing/2016/5/12/chartex" xmlns:cx7="http://schemas.microsoft.com/office/drawing/2016/5/13/chartex" xmlns:cx8="http://schemas.microsoft.com/office/drawing/2016/5/14/chartex" xmlns:mc="http://schemas.openxmlformats.org/markup-compatibility/2006" xmlns:aink="http://schemas.microsoft.com/office/drawing/2016/ink" xmlns:am3d="http://schemas.microsoft.com/office/drawing/2017/model3d" xmlns:o="urn:schemas-microsoft-com:office:office" xmlns:r="http://schemas.openxmlformats.org/officeDocument/2006/relationships" xmlns:m="http://schemas.openxmlformats.org/officeDocument/2006/math" xmlns:v="urn:schemas-microsoft-com:vml" xmlns:wp14="http://schemas.microsoft.com/office/word/2010/wordprocessingDrawing" xmlns:wp="http://schemas.openxmlformats.org/drawingml/2006/wordprocessingDrawing" xmlns:w10="urn:schemas-microsoft-com:office:word" xmlns:w="http://schemas.openxmlformats.org/wordprocessingml/2006/main" xmlns:w14="http://schemas.microsoft.com/office/word/2010/wordml" xmlns:w15="http://schemas.microsoft.com/office/word/2012/wordml" xmlns:w16cid="http://schemas.microsoft.com/office/word/2016/wordml/cid" xmlns:w16se="http://schemas.microsoft.com/office/word/2015/wordml/symex" xmlns:wpg="http://schemas.microsoft.com/office/word/2010/wordprocessingGroup" xmlns:wpi="http://schemas.microsoft.com/office/word/2010/wordprocessingInk" xmlns:wne="http://schemas.microsoft.com/office/word/2006/wordml" xmlns:wps="http://schemas.microsoft.com/office/word/2010/wordprocessingShape" mc:Ignorable="w14 w15 w16se w16cid wp14">
+<w:document xmlns:wpc="http://schemas.microsoft.com/office/word/2010/wordprocessingCanvas" xmlns:cx="http://schemas.microsoft.com/office/drawing/2014/chartex" xmlns:cx1="http://schemas.microsoft.com/office/drawing/2015/9/8/chartex" xmlns:cx2="http://schemas.microsoft.com/office/drawing/2015/10/21/chartex" xmlns:cx3="http://schemas.microsoft.com/office/drawing/2016/5/9/chartex" xmlns:cx4="http://schemas.microsoft.com/office/drawing/2016/5/10/chartex" xmlns:cx5="http://schemas.microsoft.com/office/drawing/2016/5/11/chartex" xmlns:cx6="http://schemas.microsoft.com/office/drawing/2016/5/12/chartex" xmlns:cx7="http://schemas.microsoft.com/office/drawing/2016/5/13/chartex" xmlns:cx8="http://schemas.microsoft.com/office/drawing/2016/5/14/chartex" xmlns:mc="http://schemas.openxmlformats.org/markup-compatibility/2006" xmlns:aink="http://schemas.microsoft.com/office/drawing/2016/ink" xmlns:am3d="http://schemas.microsoft.com/office/drawing/2017/model3d" xmlns:o="urn:schemas-microsoft-com:office:office" xmlns:r="http://schemas.openxmlformats.org/officeDocument/2006/relationships" xmlns:m="http://schemas.openxmlformats.org/officeDocument/2006/math" xmlns:v="urn:schemas-microsoft-com:vml" xmlns:wp14="http://schemas.microsoft.com/office/word/2010/wordprocessingDrawing" xmlns:wp="http://schemas.openxmlformats.org/drawingml/2006/wordprocessingDrawing" xmlns:w10="urn:schemas-microsoft-com:office:word" xmlns:w="http://schemas.openxmlformats.org/wordprocessingml/2006/main" xmlns:w14="http://schemas.microsoft.com/office/word/2010/wordml" xmlns:w15="http://schemas.microsoft.com/office/word/2012/wordml" xmlns:w16cex="http://schemas.microsoft.com/office/word/2018/wordml/cex" xmlns:w16cid="http://schemas.microsoft.com/office/word/2016/wordml/cid" xmlns:w16="http://schemas.microsoft.com/office/word/2018/wordml" xmlns:w16sdtdh="http://schemas.microsoft.com/office/word/2020/wordml/sdtdatahash" xmlns:w16se="http://schemas.microsoft.com/office/word/2015/wordml/symex" xmlns:wpg="http://schemas.microsoft.com/office/word/2010/wordprocessingGroup" xmlns:wpi="http://schemas.microsoft.com/office/word/2010/wordprocessingInk" xmlns:wne="http://schemas.microsoft.com/office/word/2006/wordml" xmlns:wps="http://schemas.microsoft.com/office/word/2010/wordprocessingShape" mc:Ignorable="w14 w15 w16se w16cid w16 w16cex w16sdtdh wp14">
   <w:body>
     <w:p>
       <w:pPr>
@@ -939,7 +939,7 @@
         </w:rPr>
         <w:lastRenderedPageBreak/>
         <w:drawing>
-          <wp:inline distT="0" distB="0" distL="0" distR="0">
+          <wp:inline distT="0" distB="0" distL="0" distR="0" wp14:anchorId="30F83FEB" wp14:editId="3EB8DB09">
             <wp:extent cx="4251960" cy="800100"/>
             <wp:effectExtent l="0" t="0" r="0" b="0"/>
             <wp:docPr id="1" name="image2.png"/>
@@ -9504,15 +9504,7 @@
           </w:tcPr>
           <w:p>
             <w:r>
-              <w:t xml:space="preserve">How long did </w:t>
-            </w:r>
-            <w:proofErr w:type="gramStart"/>
-            <w:r>
-              <w:t>it</w:t>
-            </w:r>
-            <w:proofErr w:type="gramEnd"/>
-            <w:r>
-              <w:t xml:space="preserve"> rain?</w:t>
+              <w:t>How long did it rain?</w:t>
             </w:r>
           </w:p>
         </w:tc>
@@ -13244,13 +13236,8 @@
             </w:tcMar>
           </w:tcPr>
           <w:p>
-            <w:bookmarkStart w:id="20" w:name="_GoBack"/>
-            <w:r>
-              <w:t>Early</w:t>
-            </w:r>
-            <w:bookmarkEnd w:id="20"/>
-            <w:r>
-              <w:t xml:space="preserve"> the next morning, he took his servants, some wood, and Isaac and he set out to do what God commanded.</w:t>
+            <w:r>
+              <w:t>Early the next morning, he took his servants, some wood, and Isaac and he set out to do what God commanded.</w:t>
             </w:r>
           </w:p>
         </w:tc>
@@ -14570,8 +14557,8 @@
         <w:keepLines w:val="0"/>
         <w:spacing w:before="0" w:after="160" w:line="259" w:lineRule="auto"/>
       </w:pPr>
-      <w:bookmarkStart w:id="21" w:name="_6racbcntilt3" w:colFirst="0" w:colLast="0"/>
-      <w:bookmarkEnd w:id="21"/>
+      <w:bookmarkStart w:id="20" w:name="_6racbcntilt3" w:colFirst="0" w:colLast="0"/>
+      <w:bookmarkEnd w:id="20"/>
     </w:p>
     <w:p>
       <w:pPr>
@@ -14588,8 +14575,8 @@
       <w:pPr>
         <w:pStyle w:val="Heading2"/>
       </w:pPr>
-      <w:bookmarkStart w:id="22" w:name="_i8q7u2bxdqy1" w:colFirst="0" w:colLast="0"/>
-      <w:bookmarkEnd w:id="22"/>
+      <w:bookmarkStart w:id="21" w:name="_i8q7u2bxdqy1" w:colFirst="0" w:colLast="0"/>
+      <w:bookmarkEnd w:id="21"/>
       <w:r>
         <w:lastRenderedPageBreak/>
         <w:t>Genesis 25:19-34</w:t>
@@ -14857,13 +14844,8 @@
               </w:numPr>
               <w:ind w:left="150" w:hanging="210"/>
             </w:pPr>
-            <w:proofErr w:type="gramStart"/>
-            <w:r>
-              <w:t>One time</w:t>
-            </w:r>
-            <w:proofErr w:type="gramEnd"/>
-            <w:r>
-              <w:t xml:space="preserve"> Esau came in from hunting and was very hungry. He wanted some of the food Jacob was cooking.</w:t>
+            <w:r>
+              <w:t>One time Esau came in from hunting and was very hungry. He wanted some of the food Jacob was cooking.</w:t>
             </w:r>
           </w:p>
         </w:tc>
@@ -16533,8 +16515,8 @@
       <w:pPr>
         <w:pStyle w:val="Heading2"/>
       </w:pPr>
-      <w:bookmarkStart w:id="23" w:name="_cmm2qv5ezbyt" w:colFirst="0" w:colLast="0"/>
-      <w:bookmarkEnd w:id="23"/>
+      <w:bookmarkStart w:id="22" w:name="_cmm2qv5ezbyt" w:colFirst="0" w:colLast="0"/>
+      <w:bookmarkEnd w:id="22"/>
       <w:r>
         <w:lastRenderedPageBreak/>
         <w:t>Genesis 32:22-31</w:t>
@@ -17647,15 +17629,15 @@
         <w:keepLines w:val="0"/>
         <w:spacing w:before="0" w:after="160" w:line="259" w:lineRule="auto"/>
       </w:pPr>
-      <w:bookmarkStart w:id="24" w:name="_cse5beyukyib" w:colFirst="0" w:colLast="0"/>
-      <w:bookmarkEnd w:id="24"/>
+      <w:bookmarkStart w:id="23" w:name="_cse5beyukyib" w:colFirst="0" w:colLast="0"/>
+      <w:bookmarkEnd w:id="23"/>
     </w:p>
     <w:p>
       <w:pPr>
         <w:pStyle w:val="Heading2"/>
       </w:pPr>
-      <w:bookmarkStart w:id="25" w:name="_iovb3yljo385" w:colFirst="0" w:colLast="0"/>
-      <w:bookmarkEnd w:id="25"/>
+      <w:bookmarkStart w:id="24" w:name="_iovb3yljo385" w:colFirst="0" w:colLast="0"/>
+      <w:bookmarkEnd w:id="24"/>
       <w:r>
         <w:br w:type="page"/>
       </w:r>
@@ -17664,8 +17646,8 @@
       <w:pPr>
         <w:pStyle w:val="Heading2"/>
       </w:pPr>
-      <w:bookmarkStart w:id="26" w:name="_kjht1bnx2yi4" w:colFirst="0" w:colLast="0"/>
-      <w:bookmarkEnd w:id="26"/>
+      <w:bookmarkStart w:id="25" w:name="_kjht1bnx2yi4" w:colFirst="0" w:colLast="0"/>
+      <w:bookmarkEnd w:id="25"/>
       <w:r>
         <w:lastRenderedPageBreak/>
         <w:t>Genesis 37:12-36</w:t>
@@ -18136,7 +18118,13 @@
               <w:ind w:left="150" w:hanging="210"/>
             </w:pPr>
             <w:r>
-              <w:t>Joseph cried and mourned terribly for his son. No one could comfort him.</w:t>
+              <w:t>J</w:t>
+            </w:r>
+            <w:r>
+              <w:t>acob</w:t>
+            </w:r>
+            <w:r>
+              <w:t xml:space="preserve"> cried and mourned terribly for his son. No one could comfort him.</w:t>
             </w:r>
           </w:p>
         </w:tc>
@@ -19089,8 +19077,8 @@
       <w:pPr>
         <w:pStyle w:val="Heading2"/>
       </w:pPr>
-      <w:bookmarkStart w:id="27" w:name="_i8mqar8dzk3p" w:colFirst="0" w:colLast="0"/>
-      <w:bookmarkEnd w:id="27"/>
+      <w:bookmarkStart w:id="26" w:name="_i8mqar8dzk3p" w:colFirst="0" w:colLast="0"/>
+      <w:bookmarkEnd w:id="26"/>
       <w:r>
         <w:br w:type="page"/>
       </w:r>
@@ -19099,8 +19087,8 @@
       <w:pPr>
         <w:pStyle w:val="Heading2"/>
       </w:pPr>
-      <w:bookmarkStart w:id="28" w:name="_bg84o8ri7rce" w:colFirst="0" w:colLast="0"/>
-      <w:bookmarkEnd w:id="28"/>
+      <w:bookmarkStart w:id="27" w:name="_bg84o8ri7rce" w:colFirst="0" w:colLast="0"/>
+      <w:bookmarkEnd w:id="27"/>
       <w:r>
         <w:lastRenderedPageBreak/>
         <w:t>Genesis 45:1-28</w:t>
@@ -20546,8 +20534,8 @@
         <w:keepLines w:val="0"/>
         <w:spacing w:before="0" w:after="160" w:line="259" w:lineRule="auto"/>
       </w:pPr>
-      <w:bookmarkStart w:id="29" w:name="_xv2scpv5bzg2" w:colFirst="0" w:colLast="0"/>
-      <w:bookmarkEnd w:id="29"/>
+      <w:bookmarkStart w:id="28" w:name="_xv2scpv5bzg2" w:colFirst="0" w:colLast="0"/>
+      <w:bookmarkEnd w:id="28"/>
     </w:p>
     <w:p>
       <w:pPr>
@@ -20564,15 +20552,15 @@
         <w:keepLines w:val="0"/>
         <w:spacing w:before="0" w:after="160" w:line="259" w:lineRule="auto"/>
       </w:pPr>
-      <w:bookmarkStart w:id="30" w:name="_qjbb5i1hi263" w:colFirst="0" w:colLast="0"/>
-      <w:bookmarkEnd w:id="30"/>
+      <w:bookmarkStart w:id="29" w:name="_qjbb5i1hi263" w:colFirst="0" w:colLast="0"/>
+      <w:bookmarkEnd w:id="29"/>
     </w:p>
     <w:p>
       <w:pPr>
         <w:pStyle w:val="Heading2"/>
       </w:pPr>
-      <w:bookmarkStart w:id="31" w:name="_gqtelvw4id4" w:colFirst="0" w:colLast="0"/>
-      <w:bookmarkEnd w:id="31"/>
+      <w:bookmarkStart w:id="30" w:name="_gqtelvw4id4" w:colFirst="0" w:colLast="0"/>
+      <w:bookmarkEnd w:id="30"/>
       <w:r>
         <w:br w:type="page"/>
       </w:r>
@@ -20581,8 +20569,8 @@
       <w:pPr>
         <w:pStyle w:val="Heading2"/>
       </w:pPr>
-      <w:bookmarkStart w:id="32" w:name="_il3cmhry2s8r" w:colFirst="0" w:colLast="0"/>
-      <w:bookmarkEnd w:id="32"/>
+      <w:bookmarkStart w:id="31" w:name="_il3cmhry2s8r" w:colFirst="0" w:colLast="0"/>
+      <w:bookmarkEnd w:id="31"/>
       <w:r>
         <w:lastRenderedPageBreak/>
         <w:t>Genesis 50:15-26</w:t>
@@ -21685,16 +21673,16 @@
         <w:keepLines w:val="0"/>
         <w:spacing w:before="0" w:after="160" w:line="259" w:lineRule="auto"/>
       </w:pPr>
-      <w:bookmarkStart w:id="33" w:name="_hyk5iautjiyv" w:colFirst="0" w:colLast="0"/>
-      <w:bookmarkEnd w:id="33"/>
+      <w:bookmarkStart w:id="32" w:name="_hyk5iautjiyv" w:colFirst="0" w:colLast="0"/>
+      <w:bookmarkEnd w:id="32"/>
     </w:p>
     <w:p>
       <w:pPr>
         <w:pStyle w:val="Heading2"/>
         <w:spacing w:before="0" w:after="200"/>
       </w:pPr>
-      <w:bookmarkStart w:id="34" w:name="_l3geufs9kemx" w:colFirst="0" w:colLast="0"/>
-      <w:bookmarkEnd w:id="34"/>
+      <w:bookmarkStart w:id="33" w:name="_l3geufs9kemx" w:colFirst="0" w:colLast="0"/>
+      <w:bookmarkEnd w:id="33"/>
       <w:r>
         <w:br w:type="page"/>
       </w:r>
@@ -21707,8 +21695,8 @@
           <w:color w:val="AC402A"/>
         </w:rPr>
       </w:pPr>
-      <w:bookmarkStart w:id="35" w:name="_vze86b8l7z03" w:colFirst="0" w:colLast="0"/>
-      <w:bookmarkEnd w:id="35"/>
+      <w:bookmarkStart w:id="34" w:name="_vze86b8l7z03" w:colFirst="0" w:colLast="0"/>
+      <w:bookmarkEnd w:id="34"/>
       <w:r>
         <w:lastRenderedPageBreak/>
         <w:t>Final Summary Questions</w:t>
@@ -22277,8 +22265,8 @@
       <w:pPr>
         <w:pStyle w:val="Heading2"/>
       </w:pPr>
-      <w:bookmarkStart w:id="36" w:name="_i4ticj5cwzuh" w:colFirst="0" w:colLast="0"/>
-      <w:bookmarkEnd w:id="36"/>
+      <w:bookmarkStart w:id="35" w:name="_i4ticj5cwzuh" w:colFirst="0" w:colLast="0"/>
+      <w:bookmarkEnd w:id="35"/>
       <w:r>
         <w:lastRenderedPageBreak/>
         <w:t xml:space="preserve">Names of God Exercise </w:t>
@@ -22720,7 +22708,7 @@
 </file>
 
 <file path=word/endnotes.xml><?xml version="1.0" encoding="utf-8"?>
-<w:endnotes xmlns:wpc="http://schemas.microsoft.com/office/word/2010/wordprocessingCanvas" xmlns:cx="http://schemas.microsoft.com/office/drawing/2014/chartex" xmlns:cx1="http://schemas.microsoft.com/office/drawing/2015/9/8/chartex" xmlns:cx2="http://schemas.microsoft.com/office/drawing/2015/10/21/chartex" xmlns:cx3="http://schemas.microsoft.com/office/drawing/2016/5/9/chartex" xmlns:cx4="http://schemas.microsoft.com/office/drawing/2016/5/10/chartex" xmlns:cx5="http://schemas.microsoft.com/office/drawing/2016/5/11/chartex" xmlns:cx6="http://schemas.microsoft.com/office/drawing/2016/5/12/chartex" xmlns:cx7="http://schemas.microsoft.com/office/drawing/2016/5/13/chartex" xmlns:cx8="http://schemas.microsoft.com/office/drawing/2016/5/14/chartex" xmlns:mc="http://schemas.openxmlformats.org/markup-compatibility/2006" xmlns:aink="http://schemas.microsoft.com/office/drawing/2016/ink" xmlns:am3d="http://schemas.microsoft.com/office/drawing/2017/model3d" xmlns:o="urn:schemas-microsoft-com:office:office" xmlns:r="http://schemas.openxmlformats.org/officeDocument/2006/relationships" xmlns:m="http://schemas.openxmlformats.org/officeDocument/2006/math" xmlns:v="urn:schemas-microsoft-com:vml" xmlns:wp14="http://schemas.microsoft.com/office/word/2010/wordprocessingDrawing" xmlns:wp="http://schemas.openxmlformats.org/drawingml/2006/wordprocessingDrawing" xmlns:w10="urn:schemas-microsoft-com:office:word" xmlns:w="http://schemas.openxmlformats.org/wordprocessingml/2006/main" xmlns:w14="http://schemas.microsoft.com/office/word/2010/wordml" xmlns:w15="http://schemas.microsoft.com/office/word/2012/wordml" xmlns:w16cid="http://schemas.microsoft.com/office/word/2016/wordml/cid" xmlns:w16se="http://schemas.microsoft.com/office/word/2015/wordml/symex" xmlns:wpg="http://schemas.microsoft.com/office/word/2010/wordprocessingGroup" xmlns:wpi="http://schemas.microsoft.com/office/word/2010/wordprocessingInk" xmlns:wne="http://schemas.microsoft.com/office/word/2006/wordml" xmlns:wps="http://schemas.microsoft.com/office/word/2010/wordprocessingShape" mc:Ignorable="w14 w15 w16se w16cid wp14">
+<w:endnotes xmlns:wpc="http://schemas.microsoft.com/office/word/2010/wordprocessingCanvas" xmlns:cx="http://schemas.microsoft.com/office/drawing/2014/chartex" xmlns:cx1="http://schemas.microsoft.com/office/drawing/2015/9/8/chartex" xmlns:cx2="http://schemas.microsoft.com/office/drawing/2015/10/21/chartex" xmlns:cx3="http://schemas.microsoft.com/office/drawing/2016/5/9/chartex" xmlns:cx4="http://schemas.microsoft.com/office/drawing/2016/5/10/chartex" xmlns:cx5="http://schemas.microsoft.com/office/drawing/2016/5/11/chartex" xmlns:cx6="http://schemas.microsoft.com/office/drawing/2016/5/12/chartex" xmlns:cx7="http://schemas.microsoft.com/office/drawing/2016/5/13/chartex" xmlns:cx8="http://schemas.microsoft.com/office/drawing/2016/5/14/chartex" xmlns:mc="http://schemas.openxmlformats.org/markup-compatibility/2006" xmlns:aink="http://schemas.microsoft.com/office/drawing/2016/ink" xmlns:am3d="http://schemas.microsoft.com/office/drawing/2017/model3d" xmlns:o="urn:schemas-microsoft-com:office:office" xmlns:r="http://schemas.openxmlformats.org/officeDocument/2006/relationships" xmlns:m="http://schemas.openxmlformats.org/officeDocument/2006/math" xmlns:v="urn:schemas-microsoft-com:vml" xmlns:wp14="http://schemas.microsoft.com/office/word/2010/wordprocessingDrawing" xmlns:wp="http://schemas.openxmlformats.org/drawingml/2006/wordprocessingDrawing" xmlns:w10="urn:schemas-microsoft-com:office:word" xmlns:w="http://schemas.openxmlformats.org/wordprocessingml/2006/main" xmlns:w14="http://schemas.microsoft.com/office/word/2010/wordml" xmlns:w15="http://schemas.microsoft.com/office/word/2012/wordml" xmlns:w16cex="http://schemas.microsoft.com/office/word/2018/wordml/cex" xmlns:w16cid="http://schemas.microsoft.com/office/word/2016/wordml/cid" xmlns:w16="http://schemas.microsoft.com/office/word/2018/wordml" xmlns:w16sdtdh="http://schemas.microsoft.com/office/word/2020/wordml/sdtdatahash" xmlns:w16se="http://schemas.microsoft.com/office/word/2015/wordml/symex" xmlns:wpg="http://schemas.microsoft.com/office/word/2010/wordprocessingGroup" xmlns:wpi="http://schemas.microsoft.com/office/word/2010/wordprocessingInk" xmlns:wne="http://schemas.microsoft.com/office/word/2006/wordml" xmlns:wps="http://schemas.microsoft.com/office/word/2010/wordprocessingShape" mc:Ignorable="w14 w15 w16se w16cid w16 w16cex w16sdtdh wp14">
   <w:endnote w:type="separator" w:id="-1">
     <w:p>
       <w:pPr>
@@ -22745,19 +22733,19 @@
 </file>
 
 <file path=word/footer1.xml><?xml version="1.0" encoding="utf-8"?>
-<w:ftr xmlns:wpc="http://schemas.microsoft.com/office/word/2010/wordprocessingCanvas" xmlns:cx="http://schemas.microsoft.com/office/drawing/2014/chartex" xmlns:cx1="http://schemas.microsoft.com/office/drawing/2015/9/8/chartex" xmlns:cx2="http://schemas.microsoft.com/office/drawing/2015/10/21/chartex" xmlns:cx3="http://schemas.microsoft.com/office/drawing/2016/5/9/chartex" xmlns:cx4="http://schemas.microsoft.com/office/drawing/2016/5/10/chartex" xmlns:cx5="http://schemas.microsoft.com/office/drawing/2016/5/11/chartex" xmlns:cx6="http://schemas.microsoft.com/office/drawing/2016/5/12/chartex" xmlns:cx7="http://schemas.microsoft.com/office/drawing/2016/5/13/chartex" xmlns:cx8="http://schemas.microsoft.com/office/drawing/2016/5/14/chartex" xmlns:mc="http://schemas.openxmlformats.org/markup-compatibility/2006" xmlns:aink="http://schemas.microsoft.com/office/drawing/2016/ink" xmlns:am3d="http://schemas.microsoft.com/office/drawing/2017/model3d" xmlns:o="urn:schemas-microsoft-com:office:office" xmlns:r="http://schemas.openxmlformats.org/officeDocument/2006/relationships" xmlns:m="http://schemas.openxmlformats.org/officeDocument/2006/math" xmlns:v="urn:schemas-microsoft-com:vml" xmlns:wp14="http://schemas.microsoft.com/office/word/2010/wordprocessingDrawing" xmlns:wp="http://schemas.openxmlformats.org/drawingml/2006/wordprocessingDrawing" xmlns:w10="urn:schemas-microsoft-com:office:word" xmlns:w="http://schemas.openxmlformats.org/wordprocessingml/2006/main" xmlns:w14="http://schemas.microsoft.com/office/word/2010/wordml" xmlns:w15="http://schemas.microsoft.com/office/word/2012/wordml" xmlns:w16cid="http://schemas.microsoft.com/office/word/2016/wordml/cid" xmlns:w16se="http://schemas.microsoft.com/office/word/2015/wordml/symex" xmlns:wpg="http://schemas.microsoft.com/office/word/2010/wordprocessingGroup" xmlns:wpi="http://schemas.microsoft.com/office/word/2010/wordprocessingInk" xmlns:wne="http://schemas.microsoft.com/office/word/2006/wordml" xmlns:wps="http://schemas.microsoft.com/office/word/2010/wordprocessingShape" mc:Ignorable="w14 w15 w16se w16cid wp14">
+<w:ftr xmlns:wpc="http://schemas.microsoft.com/office/word/2010/wordprocessingCanvas" xmlns:cx="http://schemas.microsoft.com/office/drawing/2014/chartex" xmlns:cx1="http://schemas.microsoft.com/office/drawing/2015/9/8/chartex" xmlns:cx2="http://schemas.microsoft.com/office/drawing/2015/10/21/chartex" xmlns:cx3="http://schemas.microsoft.com/office/drawing/2016/5/9/chartex" xmlns:cx4="http://schemas.microsoft.com/office/drawing/2016/5/10/chartex" xmlns:cx5="http://schemas.microsoft.com/office/drawing/2016/5/11/chartex" xmlns:cx6="http://schemas.microsoft.com/office/drawing/2016/5/12/chartex" xmlns:cx7="http://schemas.microsoft.com/office/drawing/2016/5/13/chartex" xmlns:cx8="http://schemas.microsoft.com/office/drawing/2016/5/14/chartex" xmlns:mc="http://schemas.openxmlformats.org/markup-compatibility/2006" xmlns:aink="http://schemas.microsoft.com/office/drawing/2016/ink" xmlns:am3d="http://schemas.microsoft.com/office/drawing/2017/model3d" xmlns:o="urn:schemas-microsoft-com:office:office" xmlns:r="http://schemas.openxmlformats.org/officeDocument/2006/relationships" xmlns:m="http://schemas.openxmlformats.org/officeDocument/2006/math" xmlns:v="urn:schemas-microsoft-com:vml" xmlns:wp14="http://schemas.microsoft.com/office/word/2010/wordprocessingDrawing" xmlns:wp="http://schemas.openxmlformats.org/drawingml/2006/wordprocessingDrawing" xmlns:w10="urn:schemas-microsoft-com:office:word" xmlns:w="http://schemas.openxmlformats.org/wordprocessingml/2006/main" xmlns:w14="http://schemas.microsoft.com/office/word/2010/wordml" xmlns:w15="http://schemas.microsoft.com/office/word/2012/wordml" xmlns:w16cex="http://schemas.microsoft.com/office/word/2018/wordml/cex" xmlns:w16cid="http://schemas.microsoft.com/office/word/2016/wordml/cid" xmlns:w16="http://schemas.microsoft.com/office/word/2018/wordml" xmlns:w16sdtdh="http://schemas.microsoft.com/office/word/2020/wordml/sdtdatahash" xmlns:w16se="http://schemas.microsoft.com/office/word/2015/wordml/symex" xmlns:wpg="http://schemas.microsoft.com/office/word/2010/wordprocessingGroup" xmlns:wpi="http://schemas.microsoft.com/office/word/2010/wordprocessingInk" xmlns:wne="http://schemas.microsoft.com/office/word/2006/wordml" xmlns:wps="http://schemas.microsoft.com/office/word/2010/wordprocessingShape" mc:Ignorable="w14 w15 w16se w16cid w16 w16cex w16sdtdh wp14">
   <w:p/>
 </w:ftr>
 </file>
 
 <file path=word/footer2.xml><?xml version="1.0" encoding="utf-8"?>
-<w:ftr xmlns:wpc="http://schemas.microsoft.com/office/word/2010/wordprocessingCanvas" xmlns:cx="http://schemas.microsoft.com/office/drawing/2014/chartex" xmlns:cx1="http://schemas.microsoft.com/office/drawing/2015/9/8/chartex" xmlns:cx2="http://schemas.microsoft.com/office/drawing/2015/10/21/chartex" xmlns:cx3="http://schemas.microsoft.com/office/drawing/2016/5/9/chartex" xmlns:cx4="http://schemas.microsoft.com/office/drawing/2016/5/10/chartex" xmlns:cx5="http://schemas.microsoft.com/office/drawing/2016/5/11/chartex" xmlns:cx6="http://schemas.microsoft.com/office/drawing/2016/5/12/chartex" xmlns:cx7="http://schemas.microsoft.com/office/drawing/2016/5/13/chartex" xmlns:cx8="http://schemas.microsoft.com/office/drawing/2016/5/14/chartex" xmlns:mc="http://schemas.openxmlformats.org/markup-compatibility/2006" xmlns:aink="http://schemas.microsoft.com/office/drawing/2016/ink" xmlns:am3d="http://schemas.microsoft.com/office/drawing/2017/model3d" xmlns:o="urn:schemas-microsoft-com:office:office" xmlns:r="http://schemas.openxmlformats.org/officeDocument/2006/relationships" xmlns:m="http://schemas.openxmlformats.org/officeDocument/2006/math" xmlns:v="urn:schemas-microsoft-com:vml" xmlns:wp14="http://schemas.microsoft.com/office/word/2010/wordprocessingDrawing" xmlns:wp="http://schemas.openxmlformats.org/drawingml/2006/wordprocessingDrawing" xmlns:w10="urn:schemas-microsoft-com:office:word" xmlns:w="http://schemas.openxmlformats.org/wordprocessingml/2006/main" xmlns:w14="http://schemas.microsoft.com/office/word/2010/wordml" xmlns:w15="http://schemas.microsoft.com/office/word/2012/wordml" xmlns:w16cid="http://schemas.microsoft.com/office/word/2016/wordml/cid" xmlns:w16se="http://schemas.microsoft.com/office/word/2015/wordml/symex" xmlns:wpg="http://schemas.microsoft.com/office/word/2010/wordprocessingGroup" xmlns:wpi="http://schemas.microsoft.com/office/word/2010/wordprocessingInk" xmlns:wne="http://schemas.microsoft.com/office/word/2006/wordml" xmlns:wps="http://schemas.microsoft.com/office/word/2010/wordprocessingShape" mc:Ignorable="w14 w15 w16se w16cid wp14">
+<w:ftr xmlns:wpc="http://schemas.microsoft.com/office/word/2010/wordprocessingCanvas" xmlns:cx="http://schemas.microsoft.com/office/drawing/2014/chartex" xmlns:cx1="http://schemas.microsoft.com/office/drawing/2015/9/8/chartex" xmlns:cx2="http://schemas.microsoft.com/office/drawing/2015/10/21/chartex" xmlns:cx3="http://schemas.microsoft.com/office/drawing/2016/5/9/chartex" xmlns:cx4="http://schemas.microsoft.com/office/drawing/2016/5/10/chartex" xmlns:cx5="http://schemas.microsoft.com/office/drawing/2016/5/11/chartex" xmlns:cx6="http://schemas.microsoft.com/office/drawing/2016/5/12/chartex" xmlns:cx7="http://schemas.microsoft.com/office/drawing/2016/5/13/chartex" xmlns:cx8="http://schemas.microsoft.com/office/drawing/2016/5/14/chartex" xmlns:mc="http://schemas.openxmlformats.org/markup-compatibility/2006" xmlns:aink="http://schemas.microsoft.com/office/drawing/2016/ink" xmlns:am3d="http://schemas.microsoft.com/office/drawing/2017/model3d" xmlns:o="urn:schemas-microsoft-com:office:office" xmlns:r="http://schemas.openxmlformats.org/officeDocument/2006/relationships" xmlns:m="http://schemas.openxmlformats.org/officeDocument/2006/math" xmlns:v="urn:schemas-microsoft-com:vml" xmlns:wp14="http://schemas.microsoft.com/office/word/2010/wordprocessingDrawing" xmlns:wp="http://schemas.openxmlformats.org/drawingml/2006/wordprocessingDrawing" xmlns:w10="urn:schemas-microsoft-com:office:word" xmlns:w="http://schemas.openxmlformats.org/wordprocessingml/2006/main" xmlns:w14="http://schemas.microsoft.com/office/word/2010/wordml" xmlns:w15="http://schemas.microsoft.com/office/word/2012/wordml" xmlns:w16cex="http://schemas.microsoft.com/office/word/2018/wordml/cex" xmlns:w16cid="http://schemas.microsoft.com/office/word/2016/wordml/cid" xmlns:w16="http://schemas.microsoft.com/office/word/2018/wordml" xmlns:w16sdtdh="http://schemas.microsoft.com/office/word/2020/wordml/sdtdatahash" xmlns:w16se="http://schemas.microsoft.com/office/word/2015/wordml/symex" xmlns:wpg="http://schemas.microsoft.com/office/word/2010/wordprocessingGroup" xmlns:wpi="http://schemas.microsoft.com/office/word/2010/wordprocessingInk" xmlns:wne="http://schemas.microsoft.com/office/word/2006/wordml" xmlns:wps="http://schemas.microsoft.com/office/word/2010/wordprocessingShape" mc:Ignorable="w14 w15 w16se w16cid w16 w16cex w16sdtdh wp14">
   <w:p/>
 </w:ftr>
 </file>
 
 <file path=word/footnotes.xml><?xml version="1.0" encoding="utf-8"?>
-<w:footnotes xmlns:wpc="http://schemas.microsoft.com/office/word/2010/wordprocessingCanvas" xmlns:cx="http://schemas.microsoft.com/office/drawing/2014/chartex" xmlns:cx1="http://schemas.microsoft.com/office/drawing/2015/9/8/chartex" xmlns:cx2="http://schemas.microsoft.com/office/drawing/2015/10/21/chartex" xmlns:cx3="http://schemas.microsoft.com/office/drawing/2016/5/9/chartex" xmlns:cx4="http://schemas.microsoft.com/office/drawing/2016/5/10/chartex" xmlns:cx5="http://schemas.microsoft.com/office/drawing/2016/5/11/chartex" xmlns:cx6="http://schemas.microsoft.com/office/drawing/2016/5/12/chartex" xmlns:cx7="http://schemas.microsoft.com/office/drawing/2016/5/13/chartex" xmlns:cx8="http://schemas.microsoft.com/office/drawing/2016/5/14/chartex" xmlns:mc="http://schemas.openxmlformats.org/markup-compatibility/2006" xmlns:aink="http://schemas.microsoft.com/office/drawing/2016/ink" xmlns:am3d="http://schemas.microsoft.com/office/drawing/2017/model3d" xmlns:o="urn:schemas-microsoft-com:office:office" xmlns:r="http://schemas.openxmlformats.org/officeDocument/2006/relationships" xmlns:m="http://schemas.openxmlformats.org/officeDocument/2006/math" xmlns:v="urn:schemas-microsoft-com:vml" xmlns:wp14="http://schemas.microsoft.com/office/word/2010/wordprocessingDrawing" xmlns:wp="http://schemas.openxmlformats.org/drawingml/2006/wordprocessingDrawing" xmlns:w10="urn:schemas-microsoft-com:office:word" xmlns:w="http://schemas.openxmlformats.org/wordprocessingml/2006/main" xmlns:w14="http://schemas.microsoft.com/office/word/2010/wordml" xmlns:w15="http://schemas.microsoft.com/office/word/2012/wordml" xmlns:w16cid="http://schemas.microsoft.com/office/word/2016/wordml/cid" xmlns:w16se="http://schemas.microsoft.com/office/word/2015/wordml/symex" xmlns:wpg="http://schemas.microsoft.com/office/word/2010/wordprocessingGroup" xmlns:wpi="http://schemas.microsoft.com/office/word/2010/wordprocessingInk" xmlns:wne="http://schemas.microsoft.com/office/word/2006/wordml" xmlns:wps="http://schemas.microsoft.com/office/word/2010/wordprocessingShape" mc:Ignorable="w14 w15 w16se w16cid wp14">
+<w:footnotes xmlns:wpc="http://schemas.microsoft.com/office/word/2010/wordprocessingCanvas" xmlns:cx="http://schemas.microsoft.com/office/drawing/2014/chartex" xmlns:cx1="http://schemas.microsoft.com/office/drawing/2015/9/8/chartex" xmlns:cx2="http://schemas.microsoft.com/office/drawing/2015/10/21/chartex" xmlns:cx3="http://schemas.microsoft.com/office/drawing/2016/5/9/chartex" xmlns:cx4="http://schemas.microsoft.com/office/drawing/2016/5/10/chartex" xmlns:cx5="http://schemas.microsoft.com/office/drawing/2016/5/11/chartex" xmlns:cx6="http://schemas.microsoft.com/office/drawing/2016/5/12/chartex" xmlns:cx7="http://schemas.microsoft.com/office/drawing/2016/5/13/chartex" xmlns:cx8="http://schemas.microsoft.com/office/drawing/2016/5/14/chartex" xmlns:mc="http://schemas.openxmlformats.org/markup-compatibility/2006" xmlns:aink="http://schemas.microsoft.com/office/drawing/2016/ink" xmlns:am3d="http://schemas.microsoft.com/office/drawing/2017/model3d" xmlns:o="urn:schemas-microsoft-com:office:office" xmlns:r="http://schemas.openxmlformats.org/officeDocument/2006/relationships" xmlns:m="http://schemas.openxmlformats.org/officeDocument/2006/math" xmlns:v="urn:schemas-microsoft-com:vml" xmlns:wp14="http://schemas.microsoft.com/office/word/2010/wordprocessingDrawing" xmlns:wp="http://schemas.openxmlformats.org/drawingml/2006/wordprocessingDrawing" xmlns:w10="urn:schemas-microsoft-com:office:word" xmlns:w="http://schemas.openxmlformats.org/wordprocessingml/2006/main" xmlns:w14="http://schemas.microsoft.com/office/word/2010/wordml" xmlns:w15="http://schemas.microsoft.com/office/word/2012/wordml" xmlns:w16cex="http://schemas.microsoft.com/office/word/2018/wordml/cex" xmlns:w16cid="http://schemas.microsoft.com/office/word/2016/wordml/cid" xmlns:w16="http://schemas.microsoft.com/office/word/2018/wordml" xmlns:w16sdtdh="http://schemas.microsoft.com/office/word/2020/wordml/sdtdatahash" xmlns:w16se="http://schemas.microsoft.com/office/word/2015/wordml/symex" xmlns:wpg="http://schemas.microsoft.com/office/word/2010/wordprocessingGroup" xmlns:wpi="http://schemas.microsoft.com/office/word/2010/wordprocessingInk" xmlns:wne="http://schemas.microsoft.com/office/word/2006/wordml" xmlns:wps="http://schemas.microsoft.com/office/word/2010/wordprocessingShape" mc:Ignorable="w14 w15 w16se w16cid w16 w16cex w16sdtdh wp14">
   <w:footnote w:type="separator" w:id="-1">
     <w:p>
       <w:pPr>
@@ -22782,7 +22770,7 @@
 </file>
 
 <file path=word/header1.xml><?xml version="1.0" encoding="utf-8"?>
-<w:hdr xmlns:wpc="http://schemas.microsoft.com/office/word/2010/wordprocessingCanvas" xmlns:cx="http://schemas.microsoft.com/office/drawing/2014/chartex" xmlns:cx1="http://schemas.microsoft.com/office/drawing/2015/9/8/chartex" xmlns:cx2="http://schemas.microsoft.com/office/drawing/2015/10/21/chartex" xmlns:cx3="http://schemas.microsoft.com/office/drawing/2016/5/9/chartex" xmlns:cx4="http://schemas.microsoft.com/office/drawing/2016/5/10/chartex" xmlns:cx5="http://schemas.microsoft.com/office/drawing/2016/5/11/chartex" xmlns:cx6="http://schemas.microsoft.com/office/drawing/2016/5/12/chartex" xmlns:cx7="http://schemas.microsoft.com/office/drawing/2016/5/13/chartex" xmlns:cx8="http://schemas.microsoft.com/office/drawing/2016/5/14/chartex" xmlns:mc="http://schemas.openxmlformats.org/markup-compatibility/2006" xmlns:aink="http://schemas.microsoft.com/office/drawing/2016/ink" xmlns:am3d="http://schemas.microsoft.com/office/drawing/2017/model3d" xmlns:o="urn:schemas-microsoft-com:office:office" xmlns:r="http://schemas.openxmlformats.org/officeDocument/2006/relationships" xmlns:m="http://schemas.openxmlformats.org/officeDocument/2006/math" xmlns:v="urn:schemas-microsoft-com:vml" xmlns:wp14="http://schemas.microsoft.com/office/word/2010/wordprocessingDrawing" xmlns:wp="http://schemas.openxmlformats.org/drawingml/2006/wordprocessingDrawing" xmlns:w10="urn:schemas-microsoft-com:office:word" xmlns:w="http://schemas.openxmlformats.org/wordprocessingml/2006/main" xmlns:w14="http://schemas.microsoft.com/office/word/2010/wordml" xmlns:w15="http://schemas.microsoft.com/office/word/2012/wordml" xmlns:w16cid="http://schemas.microsoft.com/office/word/2016/wordml/cid" xmlns:w16se="http://schemas.microsoft.com/office/word/2015/wordml/symex" xmlns:wpg="http://schemas.microsoft.com/office/word/2010/wordprocessingGroup" xmlns:wpi="http://schemas.microsoft.com/office/word/2010/wordprocessingInk" xmlns:wne="http://schemas.microsoft.com/office/word/2006/wordml" xmlns:wps="http://schemas.microsoft.com/office/word/2010/wordprocessingShape" mc:Ignorable="w14 w15 w16se w16cid wp14">
+<w:hdr xmlns:wpc="http://schemas.microsoft.com/office/word/2010/wordprocessingCanvas" xmlns:cx="http://schemas.microsoft.com/office/drawing/2014/chartex" xmlns:cx1="http://schemas.microsoft.com/office/drawing/2015/9/8/chartex" xmlns:cx2="http://schemas.microsoft.com/office/drawing/2015/10/21/chartex" xmlns:cx3="http://schemas.microsoft.com/office/drawing/2016/5/9/chartex" xmlns:cx4="http://schemas.microsoft.com/office/drawing/2016/5/10/chartex" xmlns:cx5="http://schemas.microsoft.com/office/drawing/2016/5/11/chartex" xmlns:cx6="http://schemas.microsoft.com/office/drawing/2016/5/12/chartex" xmlns:cx7="http://schemas.microsoft.com/office/drawing/2016/5/13/chartex" xmlns:cx8="http://schemas.microsoft.com/office/drawing/2016/5/14/chartex" xmlns:mc="http://schemas.openxmlformats.org/markup-compatibility/2006" xmlns:aink="http://schemas.microsoft.com/office/drawing/2016/ink" xmlns:am3d="http://schemas.microsoft.com/office/drawing/2017/model3d" xmlns:o="urn:schemas-microsoft-com:office:office" xmlns:r="http://schemas.openxmlformats.org/officeDocument/2006/relationships" xmlns:m="http://schemas.openxmlformats.org/officeDocument/2006/math" xmlns:v="urn:schemas-microsoft-com:vml" xmlns:wp14="http://schemas.microsoft.com/office/word/2010/wordprocessingDrawing" xmlns:wp="http://schemas.openxmlformats.org/drawingml/2006/wordprocessingDrawing" xmlns:w10="urn:schemas-microsoft-com:office:word" xmlns:w="http://schemas.openxmlformats.org/wordprocessingml/2006/main" xmlns:w14="http://schemas.microsoft.com/office/word/2010/wordml" xmlns:w15="http://schemas.microsoft.com/office/word/2012/wordml" xmlns:w16cex="http://schemas.microsoft.com/office/word/2018/wordml/cex" xmlns:w16cid="http://schemas.microsoft.com/office/word/2016/wordml/cid" xmlns:w16="http://schemas.microsoft.com/office/word/2018/wordml" xmlns:w16sdtdh="http://schemas.microsoft.com/office/word/2020/wordml/sdtdatahash" xmlns:w16se="http://schemas.microsoft.com/office/word/2015/wordml/symex" xmlns:wpg="http://schemas.microsoft.com/office/word/2010/wordprocessingGroup" xmlns:wpi="http://schemas.microsoft.com/office/word/2010/wordprocessingInk" xmlns:wne="http://schemas.microsoft.com/office/word/2006/wordml" xmlns:wps="http://schemas.microsoft.com/office/word/2010/wordprocessingShape" mc:Ignorable="w14 w15 w16se w16cid w16 w16cex w16sdtdh wp14">
   <w:p>
     <w:pPr>
       <w:jc w:val="right"/>
@@ -22810,7 +22798,7 @@
 </file>
 
 <file path=word/header2.xml><?xml version="1.0" encoding="utf-8"?>
-<w:hdr xmlns:wpc="http://schemas.microsoft.com/office/word/2010/wordprocessingCanvas" xmlns:cx="http://schemas.microsoft.com/office/drawing/2014/chartex" xmlns:cx1="http://schemas.microsoft.com/office/drawing/2015/9/8/chartex" xmlns:cx2="http://schemas.microsoft.com/office/drawing/2015/10/21/chartex" xmlns:cx3="http://schemas.microsoft.com/office/drawing/2016/5/9/chartex" xmlns:cx4="http://schemas.microsoft.com/office/drawing/2016/5/10/chartex" xmlns:cx5="http://schemas.microsoft.com/office/drawing/2016/5/11/chartex" xmlns:cx6="http://schemas.microsoft.com/office/drawing/2016/5/12/chartex" xmlns:cx7="http://schemas.microsoft.com/office/drawing/2016/5/13/chartex" xmlns:cx8="http://schemas.microsoft.com/office/drawing/2016/5/14/chartex" xmlns:mc="http://schemas.openxmlformats.org/markup-compatibility/2006" xmlns:aink="http://schemas.microsoft.com/office/drawing/2016/ink" xmlns:am3d="http://schemas.microsoft.com/office/drawing/2017/model3d" xmlns:o="urn:schemas-microsoft-com:office:office" xmlns:r="http://schemas.openxmlformats.org/officeDocument/2006/relationships" xmlns:m="http://schemas.openxmlformats.org/officeDocument/2006/math" xmlns:v="urn:schemas-microsoft-com:vml" xmlns:wp14="http://schemas.microsoft.com/office/word/2010/wordprocessingDrawing" xmlns:wp="http://schemas.openxmlformats.org/drawingml/2006/wordprocessingDrawing" xmlns:w10="urn:schemas-microsoft-com:office:word" xmlns:w="http://schemas.openxmlformats.org/wordprocessingml/2006/main" xmlns:w14="http://schemas.microsoft.com/office/word/2010/wordml" xmlns:w15="http://schemas.microsoft.com/office/word/2012/wordml" xmlns:w16cid="http://schemas.microsoft.com/office/word/2016/wordml/cid" xmlns:w16se="http://schemas.microsoft.com/office/word/2015/wordml/symex" xmlns:wpg="http://schemas.microsoft.com/office/word/2010/wordprocessingGroup" xmlns:wpi="http://schemas.microsoft.com/office/word/2010/wordprocessingInk" xmlns:wne="http://schemas.microsoft.com/office/word/2006/wordml" xmlns:wps="http://schemas.microsoft.com/office/word/2010/wordprocessingShape" mc:Ignorable="w14 w15 w16se w16cid wp14">
+<w:hdr xmlns:wpc="http://schemas.microsoft.com/office/word/2010/wordprocessingCanvas" xmlns:cx="http://schemas.microsoft.com/office/drawing/2014/chartex" xmlns:cx1="http://schemas.microsoft.com/office/drawing/2015/9/8/chartex" xmlns:cx2="http://schemas.microsoft.com/office/drawing/2015/10/21/chartex" xmlns:cx3="http://schemas.microsoft.com/office/drawing/2016/5/9/chartex" xmlns:cx4="http://schemas.microsoft.com/office/drawing/2016/5/10/chartex" xmlns:cx5="http://schemas.microsoft.com/office/drawing/2016/5/11/chartex" xmlns:cx6="http://schemas.microsoft.com/office/drawing/2016/5/12/chartex" xmlns:cx7="http://schemas.microsoft.com/office/drawing/2016/5/13/chartex" xmlns:cx8="http://schemas.microsoft.com/office/drawing/2016/5/14/chartex" xmlns:mc="http://schemas.openxmlformats.org/markup-compatibility/2006" xmlns:aink="http://schemas.microsoft.com/office/drawing/2016/ink" xmlns:am3d="http://schemas.microsoft.com/office/drawing/2017/model3d" xmlns:o="urn:schemas-microsoft-com:office:office" xmlns:r="http://schemas.openxmlformats.org/officeDocument/2006/relationships" xmlns:m="http://schemas.openxmlformats.org/officeDocument/2006/math" xmlns:v="urn:schemas-microsoft-com:vml" xmlns:wp14="http://schemas.microsoft.com/office/word/2010/wordprocessingDrawing" xmlns:wp="http://schemas.openxmlformats.org/drawingml/2006/wordprocessingDrawing" xmlns:w10="urn:schemas-microsoft-com:office:word" xmlns:w="http://schemas.openxmlformats.org/wordprocessingml/2006/main" xmlns:w14="http://schemas.microsoft.com/office/word/2010/wordml" xmlns:w15="http://schemas.microsoft.com/office/word/2012/wordml" xmlns:w16cex="http://schemas.microsoft.com/office/word/2018/wordml/cex" xmlns:w16cid="http://schemas.microsoft.com/office/word/2016/wordml/cid" xmlns:w16="http://schemas.microsoft.com/office/word/2018/wordml" xmlns:w16sdtdh="http://schemas.microsoft.com/office/word/2020/wordml/sdtdatahash" xmlns:w16se="http://schemas.microsoft.com/office/word/2015/wordml/symex" xmlns:wpg="http://schemas.microsoft.com/office/word/2010/wordprocessingGroup" xmlns:wpi="http://schemas.microsoft.com/office/word/2010/wordprocessingInk" xmlns:wne="http://schemas.microsoft.com/office/word/2006/wordml" xmlns:wps="http://schemas.microsoft.com/office/word/2010/wordprocessingShape" mc:Ignorable="w14 w15 w16se w16cid w16 w16cex w16sdtdh wp14">
   <w:p>
     <w:r>
       <w:rPr>
@@ -22818,7 +22806,7 @@
         <w:lang w:val="en-US"/>
       </w:rPr>
       <w:drawing>
-        <wp:anchor distT="114300" distB="114300" distL="114300" distR="114300" simplePos="0" relativeHeight="251658240" behindDoc="0" locked="0" layoutInCell="1" hidden="0" allowOverlap="1">
+        <wp:anchor distT="114300" distB="114300" distL="114300" distR="114300" simplePos="0" relativeHeight="251658240" behindDoc="0" locked="0" layoutInCell="1" hidden="0" allowOverlap="1" wp14:anchorId="2F0A25F1" wp14:editId="335E59A1">
           <wp:simplePos x="0" y="0"/>
           <wp:positionH relativeFrom="column">
             <wp:posOffset>2000250</wp:posOffset>
@@ -22866,7 +22854,7 @@
 </file>
 
 <file path=word/numbering.xml><?xml version="1.0" encoding="utf-8"?>
-<w:numbering xmlns:wpc="http://schemas.microsoft.com/office/word/2010/wordprocessingCanvas" xmlns:cx="http://schemas.microsoft.com/office/drawing/2014/chartex" xmlns:cx1="http://schemas.microsoft.com/office/drawing/2015/9/8/chartex" xmlns:cx2="http://schemas.microsoft.com/office/drawing/2015/10/21/chartex" xmlns:cx3="http://schemas.microsoft.com/office/drawing/2016/5/9/chartex" xmlns:cx4="http://schemas.microsoft.com/office/drawing/2016/5/10/chartex" xmlns:cx5="http://schemas.microsoft.com/office/drawing/2016/5/11/chartex" xmlns:cx6="http://schemas.microsoft.com/office/drawing/2016/5/12/chartex" xmlns:cx7="http://schemas.microsoft.com/office/drawing/2016/5/13/chartex" xmlns:cx8="http://schemas.microsoft.com/office/drawing/2016/5/14/chartex" xmlns:mc="http://schemas.openxmlformats.org/markup-compatibility/2006" xmlns:aink="http://schemas.microsoft.com/office/drawing/2016/ink" xmlns:am3d="http://schemas.microsoft.com/office/drawing/2017/model3d" xmlns:o="urn:schemas-microsoft-com:office:office" xmlns:r="http://schemas.openxmlformats.org/officeDocument/2006/relationships" xmlns:m="http://schemas.openxmlformats.org/officeDocument/2006/math" xmlns:v="urn:schemas-microsoft-com:vml" xmlns:wp14="http://schemas.microsoft.com/office/word/2010/wordprocessingDrawing" xmlns:wp="http://schemas.openxmlformats.org/drawingml/2006/wordprocessingDrawing" xmlns:w10="urn:schemas-microsoft-com:office:word" xmlns:w="http://schemas.openxmlformats.org/wordprocessingml/2006/main" xmlns:w14="http://schemas.microsoft.com/office/word/2010/wordml" xmlns:w15="http://schemas.microsoft.com/office/word/2012/wordml" xmlns:w16cid="http://schemas.microsoft.com/office/word/2016/wordml/cid" xmlns:w16se="http://schemas.microsoft.com/office/word/2015/wordml/symex" xmlns:wpg="http://schemas.microsoft.com/office/word/2010/wordprocessingGroup" xmlns:wpi="http://schemas.microsoft.com/office/word/2010/wordprocessingInk" xmlns:wne="http://schemas.microsoft.com/office/word/2006/wordml" xmlns:wps="http://schemas.microsoft.com/office/word/2010/wordprocessingShape" mc:Ignorable="w14 w15 w16se w16cid wp14">
+<w:numbering xmlns:wpc="http://schemas.microsoft.com/office/word/2010/wordprocessingCanvas" xmlns:cx="http://schemas.microsoft.com/office/drawing/2014/chartex" xmlns:cx1="http://schemas.microsoft.com/office/drawing/2015/9/8/chartex" xmlns:cx2="http://schemas.microsoft.com/office/drawing/2015/10/21/chartex" xmlns:cx3="http://schemas.microsoft.com/office/drawing/2016/5/9/chartex" xmlns:cx4="http://schemas.microsoft.com/office/drawing/2016/5/10/chartex" xmlns:cx5="http://schemas.microsoft.com/office/drawing/2016/5/11/chartex" xmlns:cx6="http://schemas.microsoft.com/office/drawing/2016/5/12/chartex" xmlns:cx7="http://schemas.microsoft.com/office/drawing/2016/5/13/chartex" xmlns:cx8="http://schemas.microsoft.com/office/drawing/2016/5/14/chartex" xmlns:mc="http://schemas.openxmlformats.org/markup-compatibility/2006" xmlns:aink="http://schemas.microsoft.com/office/drawing/2016/ink" xmlns:am3d="http://schemas.microsoft.com/office/drawing/2017/model3d" xmlns:o="urn:schemas-microsoft-com:office:office" xmlns:r="http://schemas.openxmlformats.org/officeDocument/2006/relationships" xmlns:m="http://schemas.openxmlformats.org/officeDocument/2006/math" xmlns:v="urn:schemas-microsoft-com:vml" xmlns:wp14="http://schemas.microsoft.com/office/word/2010/wordprocessingDrawing" xmlns:wp="http://schemas.openxmlformats.org/drawingml/2006/wordprocessingDrawing" xmlns:w10="urn:schemas-microsoft-com:office:word" xmlns:w="http://schemas.openxmlformats.org/wordprocessingml/2006/main" xmlns:w14="http://schemas.microsoft.com/office/word/2010/wordml" xmlns:w15="http://schemas.microsoft.com/office/word/2012/wordml" xmlns:w16cex="http://schemas.microsoft.com/office/word/2018/wordml/cex" xmlns:w16cid="http://schemas.microsoft.com/office/word/2016/wordml/cid" xmlns:w16="http://schemas.microsoft.com/office/word/2018/wordml" xmlns:w16sdtdh="http://schemas.microsoft.com/office/word/2020/wordml/sdtdatahash" xmlns:w16se="http://schemas.microsoft.com/office/word/2015/wordml/symex" xmlns:wpg="http://schemas.microsoft.com/office/word/2010/wordprocessingGroup" xmlns:wpi="http://schemas.microsoft.com/office/word/2010/wordprocessingInk" xmlns:wne="http://schemas.microsoft.com/office/word/2006/wordml" xmlns:wps="http://schemas.microsoft.com/office/word/2010/wordprocessingShape" mc:Ignorable="w14 w15 w16se w16cid w16 w16cex w16sdtdh wp14">
   <w:abstractNum w:abstractNumId="0" w15:restartNumberingAfterBreak="0">
     <w:nsid w:val="07B85006"/>
     <w:multiLevelType w:val="multilevel"/>
@@ -26482,7 +26470,7 @@
 </file>
 
 <file path=word/styles.xml><?xml version="1.0" encoding="utf-8"?>
-<w:styles xmlns:mc="http://schemas.openxmlformats.org/markup-compatibility/2006" xmlns:r="http://schemas.openxmlformats.org/officeDocument/2006/relationships" xmlns:w="http://schemas.openxmlformats.org/wordprocessingml/2006/main" xmlns:w14="http://schemas.microsoft.com/office/word/2010/wordml" xmlns:w15="http://schemas.microsoft.com/office/word/2012/wordml" xmlns:w16cid="http://schemas.microsoft.com/office/word/2016/wordml/cid" xmlns:w16se="http://schemas.microsoft.com/office/word/2015/wordml/symex" mc:Ignorable="w14 w15 w16se w16cid">
+<w:styles xmlns:mc="http://schemas.openxmlformats.org/markup-compatibility/2006" xmlns:r="http://schemas.openxmlformats.org/officeDocument/2006/relationships" xmlns:w="http://schemas.openxmlformats.org/wordprocessingml/2006/main" xmlns:w14="http://schemas.microsoft.com/office/word/2010/wordml" xmlns:w15="http://schemas.microsoft.com/office/word/2012/wordml" xmlns:w16cex="http://schemas.microsoft.com/office/word/2018/wordml/cex" xmlns:w16cid="http://schemas.microsoft.com/office/word/2016/wordml/cid" xmlns:w16="http://schemas.microsoft.com/office/word/2018/wordml" xmlns:w16sdtdh="http://schemas.microsoft.com/office/word/2020/wordml/sdtdatahash" xmlns:w16se="http://schemas.microsoft.com/office/word/2015/wordml/symex" mc:Ignorable="w14 w15 w16se w16cid w16 w16cex w16sdtdh">
   <w:docDefaults>
     <w:rPrDefault>
       <w:rPr>

</xml_diff>